<commit_message>
Last minor change before 2.1
</commit_message>
<xml_diff>
--- a/Documentation/sqd announcement.docx
+++ b/Documentation/sqd announcement.docx
@@ -12,13 +12,31 @@
         <w:rPr>
           <w:lang w:val="en-US"/>
         </w:rPr>
-        <w:t xml:space="preserve">The EBL/WBF </w:t>
-      </w:r>
-      <w:r>
-        <w:rPr>
-          <w:lang w:val="en-US"/>
-        </w:rPr>
-        <w:t>are convinced that players would trust them to generate the hands for this tournament honestly</w:t>
+        <w:t>We</w:t>
+      </w:r>
+      <w:r>
+        <w:rPr>
+          <w:lang w:val="en-US"/>
+        </w:rPr>
+        <w:t xml:space="preserve"> </w:t>
+      </w:r>
+      <w:r>
+        <w:rPr>
+          <w:lang w:val="en-US"/>
+        </w:rPr>
+        <w:t xml:space="preserve">are convinced that players would trust </w:t>
+      </w:r>
+      <w:r>
+        <w:rPr>
+          <w:lang w:val="en-US"/>
+        </w:rPr>
+        <w:t>us</w:t>
+      </w:r>
+      <w:r>
+        <w:rPr>
+          <w:lang w:val="en-US"/>
+        </w:rPr>
+        <w:t xml:space="preserve"> to generate the hands for this tournament honestly</w:t>
       </w:r>
       <w:r>
         <w:rPr>
@@ -48,13 +66,7 @@
         <w:rPr>
           <w:lang w:val="en-US"/>
         </w:rPr>
-        <w:t xml:space="preserve"> Short documentation for the software HERE</w:t>
-      </w:r>
-      <w:r>
-        <w:rPr>
-          <w:lang w:val="en-US"/>
-        </w:rPr>
-        <w:t xml:space="preserve"> &lt;- Link to PDF file</w:t>
+        <w:t xml:space="preserve"> </w:t>
       </w:r>
     </w:p>
     <w:p>

</xml_diff>